<commit_message>
Update  mốc thời gian
</commit_message>
<xml_diff>
--- a/Document/Report/Hàng Tuần/ProjectCharter.docx.docx
+++ b/Document/Report/Hàng Tuần/ProjectCharter.docx.docx
@@ -548,8 +548,6 @@
           <w:rFonts w:ascii="Times New Roman" w:hAnsi="Times New Roman" w:cs="Times New Roman"/>
         </w:rPr>
       </w:pPr>
-      <w:bookmarkStart w:id="1" w:name="_GoBack"/>
-      <w:bookmarkEnd w:id="1"/>
       <w:r>
         <w:rPr>
           <w:rFonts w:ascii="Times New Roman" w:hAnsi="Times New Roman" w:cs="Times New Roman"/>
@@ -630,6 +628,15 @@
     </w:p>
     <w:sdt>
       <w:sdtPr>
+        <w:rPr>
+          <w:rFonts w:ascii="Calibri" w:eastAsia="Calibri" w:hAnsi="Calibri" w:cs="Calibri"/>
+          <w:b w:val="0"/>
+          <w:bCs w:val="0"/>
+          <w:color w:val="000000"/>
+          <w:sz w:val="22"/>
+          <w:szCs w:val="22"/>
+          <w:lang w:eastAsia="en-US"/>
+        </w:rPr>
         <w:id w:val="-1555227521"/>
         <w:docPartObj>
           <w:docPartGallery w:val="Table of Contents"/>
@@ -638,12 +645,7 @@
       </w:sdtPr>
       <w:sdtEndPr>
         <w:rPr>
-          <w:rFonts w:ascii="Calibri" w:eastAsia="Calibri" w:hAnsi="Calibri" w:cs="Calibri"/>
           <w:noProof/>
-          <w:color w:val="000000"/>
-          <w:sz w:val="22"/>
-          <w:szCs w:val="22"/>
-          <w:lang w:eastAsia="en-US"/>
         </w:rPr>
       </w:sdtEndPr>
       <w:sdtContent>
@@ -3716,16 +3718,16 @@
           <w:rFonts w:ascii="Times New Roman" w:hAnsi="Times New Roman" w:cs="Times New Roman"/>
         </w:rPr>
       </w:pPr>
-      <w:bookmarkStart w:id="2" w:name="_Toc431318002"/>
-      <w:bookmarkStart w:id="3" w:name="_Toc431318176"/>
+      <w:bookmarkStart w:id="1" w:name="_Toc431318002"/>
+      <w:bookmarkStart w:id="2" w:name="_Toc431318176"/>
       <w:r>
         <w:rPr>
           <w:rFonts w:ascii="Times New Roman" w:hAnsi="Times New Roman" w:cs="Times New Roman"/>
         </w:rPr>
         <w:t>Thông tin nhóm</w:t>
       </w:r>
+      <w:bookmarkEnd w:id="1"/>
       <w:bookmarkEnd w:id="2"/>
-      <w:bookmarkEnd w:id="3"/>
     </w:p>
     <w:p/>
     <w:tbl>
@@ -4879,16 +4881,7 @@
                 <w:szCs w:val="26"/>
                 <w:shd w:val="clear" w:color="auto" w:fill="FFFFFF"/>
               </w:rPr>
-              <w:t>1212154</w:t>
-            </w:r>
-            <w:r>
-              <w:rPr>
-                <w:rFonts w:ascii="Times New Roman" w:hAnsi="Times New Roman" w:cs="Times New Roman"/>
-                <w:sz w:val="26"/>
-                <w:szCs w:val="26"/>
-                <w:shd w:val="clear" w:color="auto" w:fill="FFFFFF"/>
-              </w:rPr>
-              <w:t>@student.hcmus.edu.vn</w:t>
+              <w:t>1212154@student.hcmus.edu.vn</w:t>
             </w:r>
           </w:p>
         </w:tc>
@@ -5057,16 +5050,16 @@
           <w:rFonts w:ascii="Times New Roman" w:hAnsi="Times New Roman" w:cs="Times New Roman"/>
         </w:rPr>
       </w:pPr>
-      <w:bookmarkStart w:id="4" w:name="_Toc431318003"/>
-      <w:bookmarkStart w:id="5" w:name="_Toc431318177"/>
+      <w:bookmarkStart w:id="3" w:name="_Toc431318003"/>
+      <w:bookmarkStart w:id="4" w:name="_Toc431318177"/>
       <w:r>
         <w:rPr>
           <w:rFonts w:ascii="Times New Roman" w:hAnsi="Times New Roman" w:cs="Times New Roman"/>
         </w:rPr>
         <w:t>Lịch sử</w:t>
       </w:r>
+      <w:bookmarkEnd w:id="3"/>
       <w:bookmarkEnd w:id="4"/>
-      <w:bookmarkEnd w:id="5"/>
     </w:p>
     <w:p/>
     <w:tbl>
@@ -5354,8 +5347,8 @@
           <w:szCs w:val="32"/>
         </w:rPr>
       </w:pPr>
-      <w:bookmarkStart w:id="6" w:name="_Toc431318004"/>
-      <w:bookmarkStart w:id="7" w:name="_Toc431318178"/>
+      <w:bookmarkStart w:id="5" w:name="_Toc431318004"/>
+      <w:bookmarkStart w:id="6" w:name="_Toc431318178"/>
       <w:r>
         <w:rPr>
           <w:rFonts w:ascii="Times New Roman" w:hAnsi="Times New Roman" w:cs="Times New Roman"/>
@@ -5365,8 +5358,8 @@
         </w:rPr>
         <w:t>Giới thiệu</w:t>
       </w:r>
+      <w:bookmarkEnd w:id="5"/>
       <w:bookmarkEnd w:id="6"/>
-      <w:bookmarkEnd w:id="7"/>
     </w:p>
     <w:p>
       <w:pPr>
@@ -5384,8 +5377,8 @@
           <w:szCs w:val="28"/>
         </w:rPr>
       </w:pPr>
-      <w:bookmarkStart w:id="8" w:name="_Toc431318005"/>
-      <w:bookmarkStart w:id="9" w:name="_Toc431318179"/>
+      <w:bookmarkStart w:id="7" w:name="_Toc431318005"/>
+      <w:bookmarkStart w:id="8" w:name="_Toc431318179"/>
       <w:r>
         <w:rPr>
           <w:rFonts w:ascii="Times New Roman" w:hAnsi="Times New Roman" w:cs="Times New Roman"/>
@@ -5395,8 +5388,8 @@
         </w:rPr>
         <w:t>Tóm tắt</w:t>
       </w:r>
+      <w:bookmarkEnd w:id="7"/>
       <w:bookmarkEnd w:id="8"/>
-      <w:bookmarkEnd w:id="9"/>
     </w:p>
     <w:p>
       <w:pPr>
@@ -5534,8 +5527,8 @@
           <w:szCs w:val="28"/>
         </w:rPr>
       </w:pPr>
-      <w:bookmarkStart w:id="10" w:name="_Toc431318006"/>
-      <w:bookmarkStart w:id="11" w:name="_Toc431318180"/>
+      <w:bookmarkStart w:id="9" w:name="_Toc431318006"/>
+      <w:bookmarkStart w:id="10" w:name="_Toc431318180"/>
       <w:r>
         <w:rPr>
           <w:rFonts w:ascii="Times New Roman" w:hAnsi="Times New Roman" w:cs="Times New Roman"/>
@@ -5545,8 +5538,8 @@
         </w:rPr>
         <w:t>Phân loại dự án</w:t>
       </w:r>
+      <w:bookmarkEnd w:id="9"/>
       <w:bookmarkEnd w:id="10"/>
-      <w:bookmarkEnd w:id="11"/>
     </w:p>
     <w:p>
       <w:pPr>
@@ -5619,8 +5612,8 @@
           <w:szCs w:val="28"/>
         </w:rPr>
       </w:pPr>
-      <w:bookmarkStart w:id="12" w:name="_Toc431318007"/>
-      <w:bookmarkStart w:id="13" w:name="_Toc431318181"/>
+      <w:bookmarkStart w:id="11" w:name="_Toc431318007"/>
+      <w:bookmarkStart w:id="12" w:name="_Toc431318181"/>
       <w:r>
         <w:rPr>
           <w:rFonts w:ascii="Times New Roman" w:hAnsi="Times New Roman" w:cs="Times New Roman"/>
@@ -5630,8 +5623,8 @@
         </w:rPr>
         <w:t>Phân tích tổng quát để tiếp cận</w:t>
       </w:r>
+      <w:bookmarkEnd w:id="11"/>
       <w:bookmarkEnd w:id="12"/>
-      <w:bookmarkEnd w:id="13"/>
     </w:p>
     <w:p>
       <w:pPr>
@@ -5782,8 +5775,8 @@
           <w:szCs w:val="28"/>
         </w:rPr>
       </w:pPr>
-      <w:bookmarkStart w:id="14" w:name="_Toc431318008"/>
-      <w:bookmarkStart w:id="15" w:name="_Toc431318182"/>
+      <w:bookmarkStart w:id="13" w:name="_Toc431318008"/>
+      <w:bookmarkStart w:id="14" w:name="_Toc431318182"/>
       <w:r>
         <w:rPr>
           <w:rFonts w:ascii="Times New Roman" w:eastAsia="Times New Roman" w:hAnsi="Times New Roman" w:cs="Times New Roman"/>
@@ -5793,8 +5786,8 @@
         </w:rPr>
         <w:t>Cách tiếp cận</w:t>
       </w:r>
+      <w:bookmarkEnd w:id="13"/>
       <w:bookmarkEnd w:id="14"/>
-      <w:bookmarkEnd w:id="15"/>
     </w:p>
     <w:p>
       <w:pPr>
@@ -6007,8 +6000,8 @@
           <w:szCs w:val="32"/>
         </w:rPr>
       </w:pPr>
-      <w:bookmarkStart w:id="16" w:name="_Toc431318009"/>
-      <w:bookmarkStart w:id="17" w:name="_Toc431318183"/>
+      <w:bookmarkStart w:id="15" w:name="_Toc431318009"/>
+      <w:bookmarkStart w:id="16" w:name="_Toc431318183"/>
       <w:r>
         <w:rPr>
           <w:rFonts w:ascii="Times New Roman" w:hAnsi="Times New Roman" w:cs="Times New Roman"/>
@@ -6018,8 +6011,8 @@
         </w:rPr>
         <w:t>Tổng quan</w:t>
       </w:r>
+      <w:bookmarkEnd w:id="15"/>
       <w:bookmarkEnd w:id="16"/>
-      <w:bookmarkEnd w:id="17"/>
     </w:p>
     <w:p>
       <w:pPr>
@@ -6037,8 +6030,8 @@
           <w:szCs w:val="28"/>
         </w:rPr>
       </w:pPr>
-      <w:bookmarkStart w:id="18" w:name="_Toc431318010"/>
-      <w:bookmarkStart w:id="19" w:name="_Toc431318184"/>
+      <w:bookmarkStart w:id="17" w:name="_Toc431318010"/>
+      <w:bookmarkStart w:id="18" w:name="_Toc431318184"/>
       <w:r>
         <w:rPr>
           <w:rFonts w:ascii="Times New Roman" w:hAnsi="Times New Roman" w:cs="Times New Roman"/>
@@ -6048,8 +6041,8 @@
         </w:rPr>
         <w:t>Mục tiêu</w:t>
       </w:r>
+      <w:bookmarkEnd w:id="17"/>
       <w:bookmarkEnd w:id="18"/>
-      <w:bookmarkEnd w:id="19"/>
     </w:p>
     <w:p>
       <w:pPr>
@@ -6180,8 +6173,8 @@
           <w:szCs w:val="28"/>
         </w:rPr>
       </w:pPr>
-      <w:bookmarkStart w:id="20" w:name="_Toc431318011"/>
-      <w:bookmarkStart w:id="21" w:name="_Toc431318185"/>
+      <w:bookmarkStart w:id="19" w:name="_Toc431318011"/>
+      <w:bookmarkStart w:id="20" w:name="_Toc431318185"/>
       <w:r>
         <w:rPr>
           <w:rFonts w:ascii="Times New Roman" w:eastAsia="Times New Roman" w:hAnsi="Times New Roman" w:cs="Times New Roman"/>
@@ -6191,8 +6184,8 @@
         </w:rPr>
         <w:t>Tầm nhìn</w:t>
       </w:r>
+      <w:bookmarkEnd w:id="19"/>
       <w:bookmarkEnd w:id="20"/>
-      <w:bookmarkEnd w:id="21"/>
     </w:p>
     <w:p>
       <w:pPr>
@@ -6323,8 +6316,8 @@
           <w:szCs w:val="28"/>
         </w:rPr>
       </w:pPr>
-      <w:bookmarkStart w:id="22" w:name="_Toc431318012"/>
-      <w:bookmarkStart w:id="23" w:name="_Toc431318186"/>
+      <w:bookmarkStart w:id="21" w:name="_Toc431318012"/>
+      <w:bookmarkStart w:id="22" w:name="_Toc431318186"/>
       <w:r>
         <w:rPr>
           <w:rFonts w:ascii="Times New Roman" w:eastAsia="Times New Roman" w:hAnsi="Times New Roman" w:cs="Times New Roman"/>
@@ -6334,8 +6327,8 @@
         </w:rPr>
         <w:t>Phạm vi</w:t>
       </w:r>
+      <w:bookmarkEnd w:id="21"/>
       <w:bookmarkEnd w:id="22"/>
-      <w:bookmarkEnd w:id="23"/>
     </w:p>
     <w:p>
       <w:pPr>
@@ -6825,8 +6818,8 @@
           <w:szCs w:val="28"/>
         </w:rPr>
       </w:pPr>
-      <w:bookmarkStart w:id="24" w:name="_Toc431318013"/>
-      <w:bookmarkStart w:id="25" w:name="_Toc431318187"/>
+      <w:bookmarkStart w:id="23" w:name="_Toc431318013"/>
+      <w:bookmarkStart w:id="24" w:name="_Toc431318187"/>
       <w:r>
         <w:rPr>
           <w:rFonts w:ascii="Times New Roman" w:eastAsia="Times New Roman" w:hAnsi="Times New Roman" w:cs="Times New Roman"/>
@@ -6836,8 +6829,8 @@
         </w:rPr>
         <w:t>Ảnh hưởng</w:t>
       </w:r>
+      <w:bookmarkEnd w:id="23"/>
       <w:bookmarkEnd w:id="24"/>
-      <w:bookmarkEnd w:id="25"/>
     </w:p>
     <w:p>
       <w:pPr>
@@ -7006,8 +6999,8 @@
           <w:szCs w:val="28"/>
         </w:rPr>
       </w:pPr>
-      <w:bookmarkStart w:id="26" w:name="_Toc431318014"/>
-      <w:bookmarkStart w:id="27" w:name="_Toc431318188"/>
+      <w:bookmarkStart w:id="25" w:name="_Toc431318014"/>
+      <w:bookmarkStart w:id="26" w:name="_Toc431318188"/>
       <w:r>
         <w:rPr>
           <w:rFonts w:ascii="Times New Roman" w:eastAsia="Times New Roman" w:hAnsi="Times New Roman" w:cs="Times New Roman"/>
@@ -7017,8 +7010,8 @@
         </w:rPr>
         <w:t>Stakeholder</w:t>
       </w:r>
+      <w:bookmarkEnd w:id="25"/>
       <w:bookmarkEnd w:id="26"/>
-      <w:bookmarkEnd w:id="27"/>
     </w:p>
     <w:p>
       <w:pPr>
@@ -7330,8 +7323,8 @@
           <w:szCs w:val="28"/>
         </w:rPr>
       </w:pPr>
-      <w:bookmarkStart w:id="28" w:name="_Toc431318015"/>
-      <w:bookmarkStart w:id="29" w:name="_Toc431318189"/>
+      <w:bookmarkStart w:id="27" w:name="_Toc431318015"/>
+      <w:bookmarkStart w:id="28" w:name="_Toc431318189"/>
       <w:r>
         <w:rPr>
           <w:rFonts w:ascii="Times New Roman" w:eastAsia="Times New Roman" w:hAnsi="Times New Roman" w:cs="Times New Roman"/>
@@ -7341,8 +7334,8 @@
         </w:rPr>
         <w:t>Mốc đánh giá</w:t>
       </w:r>
+      <w:bookmarkEnd w:id="27"/>
       <w:bookmarkEnd w:id="28"/>
-      <w:bookmarkEnd w:id="29"/>
     </w:p>
     <w:tbl>
       <w:tblPr>
@@ -7384,13 +7377,15 @@
               <w:spacing w:after="0" w:line="240" w:lineRule="auto"/>
               <w:rPr>
                 <w:rFonts w:ascii="Times New Roman" w:hAnsi="Times New Roman" w:cs="Times New Roman"/>
+                <w:sz w:val="26"/>
+                <w:szCs w:val="26"/>
               </w:rPr>
             </w:pPr>
             <w:r>
               <w:rPr>
                 <w:rFonts w:ascii="Times New Roman" w:eastAsia="Times New Roman" w:hAnsi="Times New Roman" w:cs="Times New Roman"/>
-                <w:sz w:val="28"/>
-                <w:szCs w:val="28"/>
+                <w:sz w:val="26"/>
+                <w:szCs w:val="26"/>
               </w:rPr>
               <w:t>Milestions</w:t>
             </w:r>
@@ -7412,13 +7407,15 @@
               <w:spacing w:after="0" w:line="240" w:lineRule="auto"/>
               <w:rPr>
                 <w:rFonts w:ascii="Times New Roman" w:hAnsi="Times New Roman" w:cs="Times New Roman"/>
+                <w:sz w:val="26"/>
+                <w:szCs w:val="26"/>
               </w:rPr>
             </w:pPr>
             <w:r>
               <w:rPr>
                 <w:rFonts w:ascii="Times New Roman" w:eastAsia="Times New Roman" w:hAnsi="Times New Roman" w:cs="Times New Roman"/>
-                <w:sz w:val="28"/>
-                <w:szCs w:val="28"/>
+                <w:sz w:val="26"/>
+                <w:szCs w:val="26"/>
               </w:rPr>
               <w:t>Description</w:t>
             </w:r>
@@ -7440,13 +7437,15 @@
               <w:spacing w:after="0" w:line="240" w:lineRule="auto"/>
               <w:rPr>
                 <w:rFonts w:ascii="Times New Roman" w:hAnsi="Times New Roman" w:cs="Times New Roman"/>
+                <w:sz w:val="26"/>
+                <w:szCs w:val="26"/>
               </w:rPr>
             </w:pPr>
             <w:r>
               <w:rPr>
                 <w:rFonts w:ascii="Times New Roman" w:eastAsia="Times New Roman" w:hAnsi="Times New Roman" w:cs="Times New Roman"/>
-                <w:sz w:val="28"/>
-                <w:szCs w:val="28"/>
+                <w:sz w:val="26"/>
+                <w:szCs w:val="26"/>
               </w:rPr>
               <w:t>StartDate</w:t>
             </w:r>
@@ -7468,13 +7467,15 @@
               <w:spacing w:after="0" w:line="240" w:lineRule="auto"/>
               <w:rPr>
                 <w:rFonts w:ascii="Times New Roman" w:hAnsi="Times New Roman" w:cs="Times New Roman"/>
+                <w:sz w:val="26"/>
+                <w:szCs w:val="26"/>
               </w:rPr>
             </w:pPr>
             <w:r>
               <w:rPr>
                 <w:rFonts w:ascii="Times New Roman" w:eastAsia="Times New Roman" w:hAnsi="Times New Roman" w:cs="Times New Roman"/>
-                <w:sz w:val="28"/>
-                <w:szCs w:val="28"/>
+                <w:sz w:val="26"/>
+                <w:szCs w:val="26"/>
               </w:rPr>
               <w:t>EndDate</w:t>
             </w:r>
@@ -7496,13 +7497,15 @@
               <w:spacing w:after="0" w:line="240" w:lineRule="auto"/>
               <w:rPr>
                 <w:rFonts w:ascii="Times New Roman" w:hAnsi="Times New Roman" w:cs="Times New Roman"/>
+                <w:sz w:val="26"/>
+                <w:szCs w:val="26"/>
               </w:rPr>
             </w:pPr>
             <w:r>
               <w:rPr>
                 <w:rFonts w:ascii="Times New Roman" w:eastAsia="Times New Roman" w:hAnsi="Times New Roman" w:cs="Times New Roman"/>
-                <w:sz w:val="28"/>
-                <w:szCs w:val="28"/>
+                <w:sz w:val="26"/>
+                <w:szCs w:val="26"/>
               </w:rPr>
               <w:t>Đầu ra</w:t>
             </w:r>
@@ -7525,13 +7528,15 @@
               <w:spacing w:after="0" w:line="276" w:lineRule="auto"/>
               <w:rPr>
                 <w:rFonts w:ascii="Times New Roman" w:hAnsi="Times New Roman" w:cs="Times New Roman"/>
+                <w:sz w:val="26"/>
+                <w:szCs w:val="26"/>
               </w:rPr>
             </w:pPr>
             <w:r>
               <w:rPr>
                 <w:rFonts w:ascii="Times New Roman" w:eastAsia="Times New Roman" w:hAnsi="Times New Roman" w:cs="Times New Roman"/>
-                <w:sz w:val="28"/>
-                <w:szCs w:val="28"/>
+                <w:sz w:val="26"/>
+                <w:szCs w:val="26"/>
               </w:rPr>
               <w:t xml:space="preserve">Lên bản kê hoạch cho dự </w:t>
             </w:r>
@@ -7539,8 +7544,8 @@
             <w:r>
               <w:rPr>
                 <w:rFonts w:ascii="Times New Roman" w:eastAsia="Times New Roman" w:hAnsi="Times New Roman" w:cs="Times New Roman"/>
-                <w:sz w:val="28"/>
-                <w:szCs w:val="28"/>
+                <w:sz w:val="26"/>
+                <w:szCs w:val="26"/>
               </w:rPr>
               <w:t>án</w:t>
             </w:r>
@@ -7548,8 +7553,8 @@
             <w:r>
               <w:rPr>
                 <w:rFonts w:ascii="Times New Roman" w:eastAsia="Times New Roman" w:hAnsi="Times New Roman" w:cs="Times New Roman"/>
-                <w:sz w:val="28"/>
-                <w:szCs w:val="28"/>
+                <w:sz w:val="26"/>
+                <w:szCs w:val="26"/>
               </w:rPr>
               <w:t xml:space="preserve"> và công bố.</w:t>
             </w:r>
@@ -7571,13 +7576,15 @@
               <w:spacing w:after="0" w:line="240" w:lineRule="auto"/>
               <w:rPr>
                 <w:rFonts w:ascii="Times New Roman" w:hAnsi="Times New Roman" w:cs="Times New Roman"/>
+                <w:sz w:val="26"/>
+                <w:szCs w:val="26"/>
               </w:rPr>
             </w:pPr>
             <w:r>
               <w:rPr>
                 <w:rFonts w:ascii="Times New Roman" w:eastAsia="Times New Roman" w:hAnsi="Times New Roman" w:cs="Times New Roman"/>
-                <w:sz w:val="28"/>
-                <w:szCs w:val="28"/>
+                <w:sz w:val="26"/>
+                <w:szCs w:val="26"/>
               </w:rPr>
               <w:t>Lên ý tưởng, khảo sát, thống kê và trình bày ý tưởng</w:t>
             </w:r>
@@ -7599,8 +7606,18 @@
               <w:spacing w:after="0" w:line="240" w:lineRule="auto"/>
               <w:rPr>
                 <w:rFonts w:ascii="Times New Roman" w:hAnsi="Times New Roman" w:cs="Times New Roman"/>
-              </w:rPr>
-            </w:pPr>
+                <w:sz w:val="26"/>
+                <w:szCs w:val="26"/>
+              </w:rPr>
+            </w:pPr>
+            <w:r>
+              <w:rPr>
+                <w:rFonts w:ascii="Times New Roman" w:hAnsi="Times New Roman" w:cs="Times New Roman"/>
+                <w:sz w:val="26"/>
+                <w:szCs w:val="26"/>
+              </w:rPr>
+              <w:t>10/9/2015</w:t>
+            </w:r>
           </w:p>
         </w:tc>
         <w:tc>
@@ -7619,8 +7636,18 @@
               <w:spacing w:after="0" w:line="240" w:lineRule="auto"/>
               <w:rPr>
                 <w:rFonts w:ascii="Times New Roman" w:hAnsi="Times New Roman" w:cs="Times New Roman"/>
-              </w:rPr>
-            </w:pPr>
+                <w:sz w:val="26"/>
+                <w:szCs w:val="26"/>
+              </w:rPr>
+            </w:pPr>
+            <w:r>
+              <w:rPr>
+                <w:rFonts w:ascii="Times New Roman" w:hAnsi="Times New Roman" w:cs="Times New Roman"/>
+                <w:sz w:val="26"/>
+                <w:szCs w:val="26"/>
+              </w:rPr>
+              <w:t>10/9/2015</w:t>
+            </w:r>
           </w:p>
         </w:tc>
         <w:tc>
@@ -7645,15 +7672,15 @@
               <w:contextualSpacing/>
               <w:rPr>
                 <w:rFonts w:ascii="Times New Roman" w:eastAsia="Times New Roman" w:hAnsi="Times New Roman" w:cs="Times New Roman"/>
-                <w:sz w:val="28"/>
-                <w:szCs w:val="28"/>
+                <w:sz w:val="26"/>
+                <w:szCs w:val="26"/>
               </w:rPr>
             </w:pPr>
             <w:r>
               <w:rPr>
                 <w:rFonts w:ascii="Times New Roman" w:eastAsia="Times New Roman" w:hAnsi="Times New Roman" w:cs="Times New Roman"/>
-                <w:sz w:val="28"/>
-                <w:szCs w:val="28"/>
+                <w:sz w:val="26"/>
+                <w:szCs w:val="26"/>
               </w:rPr>
               <w:t>Ý tưởng sản phẩm.</w:t>
             </w:r>
@@ -7670,15 +7697,15 @@
               <w:contextualSpacing/>
               <w:rPr>
                 <w:rFonts w:ascii="Times New Roman" w:eastAsia="Times New Roman" w:hAnsi="Times New Roman" w:cs="Times New Roman"/>
-                <w:sz w:val="28"/>
-                <w:szCs w:val="28"/>
+                <w:sz w:val="26"/>
+                <w:szCs w:val="26"/>
               </w:rPr>
             </w:pPr>
             <w:r>
               <w:rPr>
                 <w:rFonts w:ascii="Times New Roman" w:eastAsia="Times New Roman" w:hAnsi="Times New Roman" w:cs="Times New Roman"/>
-                <w:sz w:val="28"/>
-                <w:szCs w:val="28"/>
+                <w:sz w:val="26"/>
+                <w:szCs w:val="26"/>
               </w:rPr>
               <w:t xml:space="preserve">Bản thảo kế hoạch dự </w:t>
             </w:r>
@@ -7686,8 +7713,8 @@
             <w:r>
               <w:rPr>
                 <w:rFonts w:ascii="Times New Roman" w:eastAsia="Times New Roman" w:hAnsi="Times New Roman" w:cs="Times New Roman"/>
-                <w:sz w:val="28"/>
-                <w:szCs w:val="28"/>
+                <w:sz w:val="26"/>
+                <w:szCs w:val="26"/>
               </w:rPr>
               <w:t>án</w:t>
             </w:r>
@@ -7695,8 +7722,8 @@
             <w:r>
               <w:rPr>
                 <w:rFonts w:ascii="Times New Roman" w:eastAsia="Times New Roman" w:hAnsi="Times New Roman" w:cs="Times New Roman"/>
-                <w:sz w:val="28"/>
-                <w:szCs w:val="28"/>
+                <w:sz w:val="26"/>
+                <w:szCs w:val="26"/>
               </w:rPr>
               <w:t xml:space="preserve"> ban đầu.</w:t>
             </w:r>
@@ -7719,13 +7746,15 @@
               <w:spacing w:after="0" w:line="276" w:lineRule="auto"/>
               <w:rPr>
                 <w:rFonts w:ascii="Times New Roman" w:hAnsi="Times New Roman" w:cs="Times New Roman"/>
+                <w:sz w:val="26"/>
+                <w:szCs w:val="26"/>
               </w:rPr>
             </w:pPr>
             <w:r>
               <w:rPr>
                 <w:rFonts w:ascii="Times New Roman" w:eastAsia="Times New Roman" w:hAnsi="Times New Roman" w:cs="Times New Roman"/>
-                <w:sz w:val="28"/>
-                <w:szCs w:val="28"/>
+                <w:sz w:val="26"/>
+                <w:szCs w:val="26"/>
               </w:rPr>
               <w:t>Đặc tả yêu cầu, lên kế hoạch và kiểm thử yêu cầu.</w:t>
             </w:r>
@@ -7753,15 +7782,15 @@
               <w:contextualSpacing/>
               <w:rPr>
                 <w:rFonts w:ascii="Times New Roman" w:eastAsia="Times New Roman" w:hAnsi="Times New Roman" w:cs="Times New Roman"/>
-                <w:sz w:val="28"/>
-                <w:szCs w:val="28"/>
+                <w:sz w:val="26"/>
+                <w:szCs w:val="26"/>
               </w:rPr>
             </w:pPr>
             <w:r>
               <w:rPr>
                 <w:rFonts w:ascii="Times New Roman" w:eastAsia="Times New Roman" w:hAnsi="Times New Roman" w:cs="Times New Roman"/>
-                <w:sz w:val="28"/>
-                <w:szCs w:val="28"/>
+                <w:sz w:val="26"/>
+                <w:szCs w:val="26"/>
               </w:rPr>
               <w:t>Đặc tả yêu cầu phần mềm</w:t>
             </w:r>
@@ -7778,15 +7807,15 @@
               <w:contextualSpacing/>
               <w:rPr>
                 <w:rFonts w:ascii="Times New Roman" w:eastAsia="Times New Roman" w:hAnsi="Times New Roman" w:cs="Times New Roman"/>
-                <w:sz w:val="28"/>
-                <w:szCs w:val="28"/>
+                <w:sz w:val="26"/>
+                <w:szCs w:val="26"/>
               </w:rPr>
             </w:pPr>
             <w:r>
               <w:rPr>
                 <w:rFonts w:ascii="Times New Roman" w:eastAsia="Times New Roman" w:hAnsi="Times New Roman" w:cs="Times New Roman"/>
-                <w:sz w:val="28"/>
-                <w:szCs w:val="28"/>
+                <w:sz w:val="26"/>
+                <w:szCs w:val="26"/>
               </w:rPr>
               <w:t>Viễn cảnh dự án</w:t>
             </w:r>
@@ -7803,15 +7832,15 @@
               <w:contextualSpacing/>
               <w:rPr>
                 <w:rFonts w:ascii="Times New Roman" w:eastAsia="Times New Roman" w:hAnsi="Times New Roman" w:cs="Times New Roman"/>
-                <w:sz w:val="28"/>
-                <w:szCs w:val="28"/>
+                <w:sz w:val="26"/>
+                <w:szCs w:val="26"/>
               </w:rPr>
             </w:pPr>
             <w:r>
               <w:rPr>
                 <w:rFonts w:ascii="Times New Roman" w:eastAsia="Times New Roman" w:hAnsi="Times New Roman" w:cs="Times New Roman"/>
-                <w:sz w:val="28"/>
-                <w:szCs w:val="28"/>
+                <w:sz w:val="26"/>
+                <w:szCs w:val="26"/>
               </w:rPr>
               <w:t>Ủy quyền dự án</w:t>
             </w:r>
@@ -7833,8 +7862,18 @@
               <w:spacing w:after="0" w:line="240" w:lineRule="auto"/>
               <w:rPr>
                 <w:rFonts w:ascii="Times New Roman" w:hAnsi="Times New Roman" w:cs="Times New Roman"/>
-              </w:rPr>
-            </w:pPr>
+                <w:sz w:val="26"/>
+                <w:szCs w:val="26"/>
+              </w:rPr>
+            </w:pPr>
+            <w:r>
+              <w:rPr>
+                <w:rFonts w:ascii="Times New Roman" w:hAnsi="Times New Roman" w:cs="Times New Roman"/>
+                <w:sz w:val="26"/>
+                <w:szCs w:val="26"/>
+              </w:rPr>
+              <w:t>17/9 /2015</w:t>
+            </w:r>
           </w:p>
         </w:tc>
         <w:tc>
@@ -7853,8 +7892,34 @@
               <w:spacing w:after="0" w:line="240" w:lineRule="auto"/>
               <w:rPr>
                 <w:rFonts w:ascii="Times New Roman" w:hAnsi="Times New Roman" w:cs="Times New Roman"/>
-              </w:rPr>
-            </w:pPr>
+                <w:sz w:val="26"/>
+                <w:szCs w:val="26"/>
+              </w:rPr>
+            </w:pPr>
+            <w:r>
+              <w:rPr>
+                <w:rFonts w:ascii="Times New Roman" w:hAnsi="Times New Roman" w:cs="Times New Roman"/>
+                <w:sz w:val="26"/>
+                <w:szCs w:val="26"/>
+              </w:rPr>
+              <w:t>14</w:t>
+            </w:r>
+            <w:r>
+              <w:rPr>
+                <w:rFonts w:ascii="Times New Roman" w:hAnsi="Times New Roman" w:cs="Times New Roman"/>
+                <w:sz w:val="26"/>
+                <w:szCs w:val="26"/>
+              </w:rPr>
+              <w:t>/10</w:t>
+            </w:r>
+            <w:r>
+              <w:rPr>
+                <w:rFonts w:ascii="Times New Roman" w:hAnsi="Times New Roman" w:cs="Times New Roman"/>
+                <w:sz w:val="26"/>
+                <w:szCs w:val="26"/>
+              </w:rPr>
+              <w:t>/2015</w:t>
+            </w:r>
           </w:p>
         </w:tc>
         <w:tc>
@@ -7879,15 +7944,15 @@
               <w:contextualSpacing/>
               <w:rPr>
                 <w:rFonts w:ascii="Times New Roman" w:eastAsia="Times New Roman" w:hAnsi="Times New Roman" w:cs="Times New Roman"/>
-                <w:sz w:val="28"/>
-                <w:szCs w:val="28"/>
+                <w:sz w:val="26"/>
+                <w:szCs w:val="26"/>
               </w:rPr>
             </w:pPr>
             <w:r>
               <w:rPr>
                 <w:rFonts w:ascii="Times New Roman" w:eastAsia="Times New Roman" w:hAnsi="Times New Roman" w:cs="Times New Roman"/>
-                <w:sz w:val="28"/>
-                <w:szCs w:val="28"/>
+                <w:sz w:val="26"/>
+                <w:szCs w:val="26"/>
               </w:rPr>
               <w:t>Tài liệu đặc tả</w:t>
             </w:r>
@@ -7904,15 +7969,15 @@
               <w:contextualSpacing/>
               <w:rPr>
                 <w:rFonts w:ascii="Times New Roman" w:eastAsia="Times New Roman" w:hAnsi="Times New Roman" w:cs="Times New Roman"/>
-                <w:sz w:val="28"/>
-                <w:szCs w:val="28"/>
+                <w:sz w:val="26"/>
+                <w:szCs w:val="26"/>
               </w:rPr>
             </w:pPr>
             <w:r>
               <w:rPr>
                 <w:rFonts w:ascii="Times New Roman" w:eastAsia="Times New Roman" w:hAnsi="Times New Roman" w:cs="Times New Roman"/>
-                <w:sz w:val="28"/>
-                <w:szCs w:val="28"/>
+                <w:sz w:val="26"/>
+                <w:szCs w:val="26"/>
               </w:rPr>
               <w:t>Project vision</w:t>
             </w:r>
@@ -7929,15 +7994,15 @@
               <w:contextualSpacing/>
               <w:rPr>
                 <w:rFonts w:ascii="Times New Roman" w:eastAsia="Times New Roman" w:hAnsi="Times New Roman" w:cs="Times New Roman"/>
-                <w:sz w:val="28"/>
-                <w:szCs w:val="28"/>
+                <w:sz w:val="26"/>
+                <w:szCs w:val="26"/>
               </w:rPr>
             </w:pPr>
             <w:r>
               <w:rPr>
                 <w:rFonts w:ascii="Times New Roman" w:eastAsia="Times New Roman" w:hAnsi="Times New Roman" w:cs="Times New Roman"/>
-                <w:sz w:val="28"/>
-                <w:szCs w:val="28"/>
+                <w:sz w:val="26"/>
+                <w:szCs w:val="26"/>
               </w:rPr>
               <w:t>Project charter</w:t>
             </w:r>
@@ -7960,13 +8025,15 @@
               <w:spacing w:after="0" w:line="276" w:lineRule="auto"/>
               <w:rPr>
                 <w:rFonts w:ascii="Times New Roman" w:hAnsi="Times New Roman" w:cs="Times New Roman"/>
+                <w:sz w:val="26"/>
+                <w:szCs w:val="26"/>
               </w:rPr>
             </w:pPr>
             <w:r>
               <w:rPr>
                 <w:rFonts w:ascii="Times New Roman" w:eastAsia="Times New Roman" w:hAnsi="Times New Roman" w:cs="Times New Roman"/>
-                <w:sz w:val="28"/>
-                <w:szCs w:val="28"/>
+                <w:sz w:val="26"/>
+                <w:szCs w:val="26"/>
               </w:rPr>
               <w:t>Cài đặt mã nguồn</w:t>
             </w:r>
@@ -7994,26 +8061,17 @@
               <w:contextualSpacing/>
               <w:rPr>
                 <w:rFonts w:ascii="Times New Roman" w:eastAsia="Times New Roman" w:hAnsi="Times New Roman" w:cs="Times New Roman"/>
-                <w:sz w:val="28"/>
-                <w:szCs w:val="28"/>
+                <w:sz w:val="26"/>
+                <w:szCs w:val="26"/>
               </w:rPr>
             </w:pPr>
             <w:r>
               <w:rPr>
                 <w:rFonts w:ascii="Times New Roman" w:eastAsia="Times New Roman" w:hAnsi="Times New Roman" w:cs="Times New Roman"/>
-                <w:sz w:val="28"/>
-                <w:szCs w:val="28"/>
-              </w:rPr>
-              <w:t xml:space="preserve">Xây dựng ứng dụng trên nền tảng Android. Ngôn </w:t>
-            </w:r>
-            <w:r>
-              <w:rPr>
-                <w:rFonts w:ascii="Times New Roman" w:eastAsia="Times New Roman" w:hAnsi="Times New Roman" w:cs="Times New Roman"/>
-                <w:sz w:val="28"/>
-                <w:szCs w:val="28"/>
-              </w:rPr>
-              <w:lastRenderedPageBreak/>
-              <w:t>ngữ lập trình Java.</w:t>
+                <w:sz w:val="26"/>
+                <w:szCs w:val="26"/>
+              </w:rPr>
+              <w:t>Xây dựng ứng dụng trên nền tảng Android. Ngôn ngữ lập trình Java.</w:t>
             </w:r>
           </w:p>
           <w:p>
@@ -8028,17 +8086,26 @@
               <w:contextualSpacing/>
               <w:rPr>
                 <w:rFonts w:ascii="Times New Roman" w:eastAsia="Times New Roman" w:hAnsi="Times New Roman" w:cs="Times New Roman"/>
-                <w:sz w:val="28"/>
-                <w:szCs w:val="28"/>
+                <w:sz w:val="26"/>
+                <w:szCs w:val="26"/>
               </w:rPr>
             </w:pPr>
             <w:r>
               <w:rPr>
                 <w:rFonts w:ascii="Times New Roman" w:eastAsia="Times New Roman" w:hAnsi="Times New Roman" w:cs="Times New Roman"/>
-                <w:sz w:val="28"/>
-                <w:szCs w:val="28"/>
-              </w:rPr>
-              <w:t>Xây dựng Web API trên nền tảng web. Ngôn ngữ C#</w:t>
+                <w:sz w:val="26"/>
+                <w:szCs w:val="26"/>
+              </w:rPr>
+              <w:t xml:space="preserve">Xây </w:t>
+            </w:r>
+            <w:r>
+              <w:rPr>
+                <w:rFonts w:ascii="Times New Roman" w:eastAsia="Times New Roman" w:hAnsi="Times New Roman" w:cs="Times New Roman"/>
+                <w:sz w:val="26"/>
+                <w:szCs w:val="26"/>
+              </w:rPr>
+              <w:lastRenderedPageBreak/>
+              <w:t>dựng Web API trên nền tảng web. Ngôn ngữ C#</w:t>
             </w:r>
           </w:p>
         </w:tc>
@@ -8058,8 +8125,19 @@
               <w:spacing w:after="0" w:line="240" w:lineRule="auto"/>
               <w:rPr>
                 <w:rFonts w:ascii="Times New Roman" w:hAnsi="Times New Roman" w:cs="Times New Roman"/>
-              </w:rPr>
-            </w:pPr>
+                <w:sz w:val="26"/>
+                <w:szCs w:val="26"/>
+              </w:rPr>
+            </w:pPr>
+            <w:r>
+              <w:rPr>
+                <w:rFonts w:ascii="Times New Roman" w:hAnsi="Times New Roman" w:cs="Times New Roman"/>
+                <w:sz w:val="26"/>
+                <w:szCs w:val="26"/>
+              </w:rPr>
+              <w:lastRenderedPageBreak/>
+              <w:t>15/10 /2015</w:t>
+            </w:r>
           </w:p>
         </w:tc>
         <w:tc>
@@ -8078,8 +8156,18 @@
               <w:spacing w:after="0" w:line="240" w:lineRule="auto"/>
               <w:rPr>
                 <w:rFonts w:ascii="Times New Roman" w:hAnsi="Times New Roman" w:cs="Times New Roman"/>
-              </w:rPr>
-            </w:pPr>
+                <w:sz w:val="26"/>
+                <w:szCs w:val="26"/>
+              </w:rPr>
+            </w:pPr>
+            <w:r>
+              <w:rPr>
+                <w:rFonts w:ascii="Times New Roman" w:hAnsi="Times New Roman" w:cs="Times New Roman"/>
+                <w:sz w:val="26"/>
+                <w:szCs w:val="26"/>
+              </w:rPr>
+              <w:t>2/12/2015</w:t>
+            </w:r>
           </w:p>
         </w:tc>
         <w:tc>
@@ -8104,15 +8192,15 @@
               <w:contextualSpacing/>
               <w:rPr>
                 <w:rFonts w:ascii="Times New Roman" w:eastAsia="Times New Roman" w:hAnsi="Times New Roman" w:cs="Times New Roman"/>
-                <w:sz w:val="28"/>
-                <w:szCs w:val="28"/>
+                <w:sz w:val="26"/>
+                <w:szCs w:val="26"/>
               </w:rPr>
             </w:pPr>
             <w:r>
               <w:rPr>
                 <w:rFonts w:ascii="Times New Roman" w:eastAsia="Times New Roman" w:hAnsi="Times New Roman" w:cs="Times New Roman"/>
-                <w:sz w:val="28"/>
-                <w:szCs w:val="28"/>
+                <w:sz w:val="26"/>
+                <w:szCs w:val="26"/>
               </w:rPr>
               <w:t>Phần mềm V-tourist</w:t>
             </w:r>
@@ -8129,15 +8217,15 @@
               <w:contextualSpacing/>
               <w:rPr>
                 <w:rFonts w:ascii="Times New Roman" w:eastAsia="Times New Roman" w:hAnsi="Times New Roman" w:cs="Times New Roman"/>
-                <w:sz w:val="28"/>
-                <w:szCs w:val="28"/>
+                <w:sz w:val="26"/>
+                <w:szCs w:val="26"/>
               </w:rPr>
             </w:pPr>
             <w:r>
               <w:rPr>
                 <w:rFonts w:ascii="Times New Roman" w:eastAsia="Times New Roman" w:hAnsi="Times New Roman" w:cs="Times New Roman"/>
-                <w:sz w:val="28"/>
-                <w:szCs w:val="28"/>
+                <w:sz w:val="26"/>
+                <w:szCs w:val="26"/>
               </w:rPr>
               <w:t>Web API</w:t>
             </w:r>
@@ -8160,13 +8248,15 @@
               <w:spacing w:after="0" w:line="276" w:lineRule="auto"/>
               <w:rPr>
                 <w:rFonts w:ascii="Times New Roman" w:hAnsi="Times New Roman" w:cs="Times New Roman"/>
+                <w:sz w:val="26"/>
+                <w:szCs w:val="26"/>
               </w:rPr>
             </w:pPr>
             <w:r>
               <w:rPr>
                 <w:rFonts w:ascii="Times New Roman" w:eastAsia="Times New Roman" w:hAnsi="Times New Roman" w:cs="Times New Roman"/>
-                <w:sz w:val="28"/>
-                <w:szCs w:val="28"/>
+                <w:sz w:val="26"/>
+                <w:szCs w:val="26"/>
               </w:rPr>
               <w:lastRenderedPageBreak/>
               <w:t>Kiểm chứng phần mềm.</w:t>
@@ -8195,15 +8285,15 @@
               <w:contextualSpacing/>
               <w:rPr>
                 <w:rFonts w:ascii="Times New Roman" w:eastAsia="Times New Roman" w:hAnsi="Times New Roman" w:cs="Times New Roman"/>
-                <w:sz w:val="28"/>
-                <w:szCs w:val="28"/>
+                <w:sz w:val="26"/>
+                <w:szCs w:val="26"/>
               </w:rPr>
             </w:pPr>
             <w:r>
               <w:rPr>
                 <w:rFonts w:ascii="Times New Roman" w:eastAsia="Times New Roman" w:hAnsi="Times New Roman" w:cs="Times New Roman"/>
-                <w:sz w:val="28"/>
-                <w:szCs w:val="28"/>
+                <w:sz w:val="26"/>
+                <w:szCs w:val="26"/>
               </w:rPr>
               <w:t>Kiểm tra tìm lỗi đảm bảo hệ thống vận hành đúng yêu cầu ban đầu</w:t>
             </w:r>
@@ -8225,8 +8315,18 @@
               <w:spacing w:after="0" w:line="240" w:lineRule="auto"/>
               <w:rPr>
                 <w:rFonts w:ascii="Times New Roman" w:hAnsi="Times New Roman" w:cs="Times New Roman"/>
-              </w:rPr>
-            </w:pPr>
+                <w:sz w:val="26"/>
+                <w:szCs w:val="26"/>
+              </w:rPr>
+            </w:pPr>
+            <w:r>
+              <w:rPr>
+                <w:rFonts w:ascii="Times New Roman" w:hAnsi="Times New Roman" w:cs="Times New Roman"/>
+                <w:sz w:val="26"/>
+                <w:szCs w:val="26"/>
+              </w:rPr>
+              <w:t>19/11/2015</w:t>
+            </w:r>
           </w:p>
         </w:tc>
         <w:tc>
@@ -8245,8 +8345,18 @@
               <w:spacing w:after="0" w:line="240" w:lineRule="auto"/>
               <w:rPr>
                 <w:rFonts w:ascii="Times New Roman" w:hAnsi="Times New Roman" w:cs="Times New Roman"/>
-              </w:rPr>
-            </w:pPr>
+                <w:sz w:val="26"/>
+                <w:szCs w:val="26"/>
+              </w:rPr>
+            </w:pPr>
+            <w:r>
+              <w:rPr>
+                <w:rFonts w:ascii="Times New Roman" w:hAnsi="Times New Roman" w:cs="Times New Roman"/>
+                <w:sz w:val="26"/>
+                <w:szCs w:val="26"/>
+              </w:rPr>
+              <w:t>17/12/2015</w:t>
+            </w:r>
           </w:p>
         </w:tc>
         <w:tc>
@@ -8271,15 +8381,15 @@
               <w:contextualSpacing/>
               <w:rPr>
                 <w:rFonts w:ascii="Times New Roman" w:eastAsia="Times New Roman" w:hAnsi="Times New Roman" w:cs="Times New Roman"/>
-                <w:sz w:val="28"/>
-                <w:szCs w:val="28"/>
+                <w:sz w:val="26"/>
+                <w:szCs w:val="26"/>
               </w:rPr>
             </w:pPr>
             <w:r>
               <w:rPr>
                 <w:rFonts w:ascii="Times New Roman" w:eastAsia="Times New Roman" w:hAnsi="Times New Roman" w:cs="Times New Roman"/>
-                <w:sz w:val="28"/>
-                <w:szCs w:val="28"/>
+                <w:sz w:val="26"/>
+                <w:szCs w:val="26"/>
               </w:rPr>
               <w:t>Báo cáo kiểm thử</w:t>
             </w:r>
@@ -8302,13 +8412,15 @@
               <w:spacing w:after="0" w:line="276" w:lineRule="auto"/>
               <w:rPr>
                 <w:rFonts w:ascii="Times New Roman" w:hAnsi="Times New Roman" w:cs="Times New Roman"/>
+                <w:sz w:val="26"/>
+                <w:szCs w:val="26"/>
               </w:rPr>
             </w:pPr>
             <w:r>
               <w:rPr>
                 <w:rFonts w:ascii="Times New Roman" w:eastAsia="Times New Roman" w:hAnsi="Times New Roman" w:cs="Times New Roman"/>
-                <w:sz w:val="28"/>
-                <w:szCs w:val="28"/>
+                <w:sz w:val="26"/>
+                <w:szCs w:val="26"/>
               </w:rPr>
               <w:t>Hoàn thành hướng dẫn và các tài liệu sử dụng.</w:t>
             </w:r>
@@ -8336,15 +8448,15 @@
               <w:contextualSpacing/>
               <w:rPr>
                 <w:rFonts w:ascii="Times New Roman" w:eastAsia="Times New Roman" w:hAnsi="Times New Roman" w:cs="Times New Roman"/>
-                <w:sz w:val="28"/>
-                <w:szCs w:val="28"/>
+                <w:sz w:val="26"/>
+                <w:szCs w:val="26"/>
               </w:rPr>
             </w:pPr>
             <w:r>
               <w:rPr>
                 <w:rFonts w:ascii="Times New Roman" w:eastAsia="Times New Roman" w:hAnsi="Times New Roman" w:cs="Times New Roman"/>
-                <w:sz w:val="28"/>
-                <w:szCs w:val="28"/>
+                <w:sz w:val="26"/>
+                <w:szCs w:val="26"/>
               </w:rPr>
               <w:t>Xây dựng bộ tài liệu hướng dẫn cách sử dụng, trợ giúp khi gặp khó khăn.</w:t>
             </w:r>
@@ -8366,8 +8478,18 @@
               <w:spacing w:after="0" w:line="240" w:lineRule="auto"/>
               <w:rPr>
                 <w:rFonts w:ascii="Times New Roman" w:hAnsi="Times New Roman" w:cs="Times New Roman"/>
-              </w:rPr>
-            </w:pPr>
+                <w:sz w:val="26"/>
+                <w:szCs w:val="26"/>
+              </w:rPr>
+            </w:pPr>
+            <w:r>
+              <w:rPr>
+                <w:rFonts w:ascii="Times New Roman" w:hAnsi="Times New Roman" w:cs="Times New Roman"/>
+                <w:sz w:val="26"/>
+                <w:szCs w:val="26"/>
+              </w:rPr>
+              <w:t>3/12 /2015</w:t>
+            </w:r>
           </w:p>
         </w:tc>
         <w:tc>
@@ -8386,8 +8508,18 @@
               <w:spacing w:after="0" w:line="240" w:lineRule="auto"/>
               <w:rPr>
                 <w:rFonts w:ascii="Times New Roman" w:hAnsi="Times New Roman" w:cs="Times New Roman"/>
-              </w:rPr>
-            </w:pPr>
+                <w:sz w:val="26"/>
+                <w:szCs w:val="26"/>
+              </w:rPr>
+            </w:pPr>
+            <w:r>
+              <w:rPr>
+                <w:rFonts w:ascii="Times New Roman" w:hAnsi="Times New Roman" w:cs="Times New Roman"/>
+                <w:sz w:val="26"/>
+                <w:szCs w:val="26"/>
+              </w:rPr>
+              <w:t>17/12/2015</w:t>
+            </w:r>
           </w:p>
         </w:tc>
         <w:tc>
@@ -8412,15 +8544,15 @@
               <w:contextualSpacing/>
               <w:rPr>
                 <w:rFonts w:ascii="Times New Roman" w:eastAsia="Times New Roman" w:hAnsi="Times New Roman" w:cs="Times New Roman"/>
-                <w:sz w:val="28"/>
-                <w:szCs w:val="28"/>
+                <w:sz w:val="26"/>
+                <w:szCs w:val="26"/>
               </w:rPr>
             </w:pPr>
             <w:r>
               <w:rPr>
                 <w:rFonts w:ascii="Times New Roman" w:eastAsia="Times New Roman" w:hAnsi="Times New Roman" w:cs="Times New Roman"/>
-                <w:sz w:val="28"/>
-                <w:szCs w:val="28"/>
+                <w:sz w:val="26"/>
+                <w:szCs w:val="26"/>
               </w:rPr>
               <w:t>Tài liệu hướng dẫn</w:t>
             </w:r>
@@ -8443,24 +8575,17 @@
               <w:spacing w:after="0" w:line="276" w:lineRule="auto"/>
               <w:rPr>
                 <w:rFonts w:ascii="Times New Roman" w:hAnsi="Times New Roman" w:cs="Times New Roman"/>
+                <w:sz w:val="26"/>
+                <w:szCs w:val="26"/>
               </w:rPr>
             </w:pPr>
             <w:r>
               <w:rPr>
                 <w:rFonts w:ascii="Times New Roman" w:eastAsia="Times New Roman" w:hAnsi="Times New Roman" w:cs="Times New Roman"/>
-                <w:sz w:val="28"/>
-                <w:szCs w:val="28"/>
-              </w:rPr>
-              <w:t xml:space="preserve">Kết thúc dự </w:t>
-            </w:r>
-            <w:r>
-              <w:rPr>
-                <w:rFonts w:ascii="Times New Roman" w:eastAsia="Times New Roman" w:hAnsi="Times New Roman" w:cs="Times New Roman"/>
-                <w:sz w:val="28"/>
-                <w:szCs w:val="28"/>
-              </w:rPr>
-              <w:lastRenderedPageBreak/>
-              <w:t>án.</w:t>
+                <w:sz w:val="26"/>
+                <w:szCs w:val="26"/>
+              </w:rPr>
+              <w:t>Kết thúc dự án.</w:t>
             </w:r>
           </w:p>
         </w:tc>
@@ -8486,33 +8611,24 @@
               <w:contextualSpacing/>
               <w:rPr>
                 <w:rFonts w:ascii="Times New Roman" w:eastAsia="Times New Roman" w:hAnsi="Times New Roman" w:cs="Times New Roman"/>
-                <w:sz w:val="28"/>
-                <w:szCs w:val="28"/>
+                <w:sz w:val="26"/>
+                <w:szCs w:val="26"/>
               </w:rPr>
             </w:pPr>
             <w:r>
               <w:rPr>
                 <w:rFonts w:ascii="Times New Roman" w:eastAsia="Times New Roman" w:hAnsi="Times New Roman" w:cs="Times New Roman"/>
-                <w:sz w:val="28"/>
-                <w:szCs w:val="28"/>
-              </w:rPr>
-              <w:lastRenderedPageBreak/>
-              <w:t xml:space="preserve">Hoàn </w:t>
-            </w:r>
-            <w:r>
-              <w:rPr>
-                <w:rFonts w:ascii="Times New Roman" w:eastAsia="Times New Roman" w:hAnsi="Times New Roman" w:cs="Times New Roman"/>
-                <w:sz w:val="28"/>
-                <w:szCs w:val="28"/>
-              </w:rPr>
-              <w:lastRenderedPageBreak/>
-              <w:t>thành, xây dựng báo cáo cuối cùng và đưa hệ thống vào vận hành</w:t>
-            </w:r>
-          </w:p>
-        </w:tc>
-        <w:tc>
-          <w:tcPr>
-            <w:tcW w:w="1800" w:type="dxa"/>
+                <w:sz w:val="26"/>
+                <w:szCs w:val="26"/>
+              </w:rPr>
+              <w:t>Hoàn thành, xây dựng báo cáo cuối cùng và đưa hệ thống vào vận hành</w:t>
+            </w:r>
+          </w:p>
+        </w:tc>
+        <w:tc>
+          <w:tcPr>
+            <w:tcW w:w="3600" w:type="dxa"/>
+            <w:gridSpan w:val="2"/>
             <w:tcMar>
               <w:top w:w="100" w:type="dxa"/>
               <w:left w:w="100" w:type="dxa"/>
@@ -8526,28 +8642,20 @@
               <w:spacing w:after="0" w:line="240" w:lineRule="auto"/>
               <w:rPr>
                 <w:rFonts w:ascii="Times New Roman" w:hAnsi="Times New Roman" w:cs="Times New Roman"/>
-              </w:rPr>
-            </w:pPr>
-          </w:p>
-        </w:tc>
-        <w:tc>
-          <w:tcPr>
-            <w:tcW w:w="1800" w:type="dxa"/>
-            <w:tcMar>
-              <w:top w:w="100" w:type="dxa"/>
-              <w:left w:w="100" w:type="dxa"/>
-              <w:bottom w:w="100" w:type="dxa"/>
-              <w:right w:w="100" w:type="dxa"/>
-            </w:tcMar>
-          </w:tcPr>
-          <w:p>
-            <w:pPr>
-              <w:widowControl w:val="0"/>
-              <w:spacing w:after="0" w:line="240" w:lineRule="auto"/>
-              <w:rPr>
-                <w:rFonts w:ascii="Times New Roman" w:hAnsi="Times New Roman" w:cs="Times New Roman"/>
-              </w:rPr>
-            </w:pPr>
+                <w:sz w:val="26"/>
+                <w:szCs w:val="26"/>
+              </w:rPr>
+            </w:pPr>
+            <w:r>
+              <w:rPr>
+                <w:rFonts w:ascii="Times New Roman" w:hAnsi="Times New Roman" w:cs="Times New Roman"/>
+                <w:sz w:val="26"/>
+                <w:szCs w:val="26"/>
+              </w:rPr>
+              <w:t>17/12/2015</w:t>
+            </w:r>
+            <w:bookmarkStart w:id="29" w:name="_GoBack"/>
+            <w:bookmarkEnd w:id="29"/>
           </w:p>
         </w:tc>
         <w:tc>
@@ -8572,15 +8680,15 @@
               <w:contextualSpacing/>
               <w:rPr>
                 <w:rFonts w:ascii="Times New Roman" w:eastAsia="Times New Roman" w:hAnsi="Times New Roman" w:cs="Times New Roman"/>
-                <w:sz w:val="28"/>
-                <w:szCs w:val="28"/>
+                <w:sz w:val="26"/>
+                <w:szCs w:val="26"/>
               </w:rPr>
             </w:pPr>
             <w:r>
               <w:rPr>
                 <w:rFonts w:ascii="Times New Roman" w:eastAsia="Times New Roman" w:hAnsi="Times New Roman" w:cs="Times New Roman"/>
-                <w:sz w:val="28"/>
-                <w:szCs w:val="28"/>
+                <w:sz w:val="26"/>
+                <w:szCs w:val="26"/>
               </w:rPr>
               <w:t>Báo cáo</w:t>
             </w:r>
@@ -8597,17 +8705,16 @@
               <w:contextualSpacing/>
               <w:rPr>
                 <w:rFonts w:ascii="Times New Roman" w:eastAsia="Times New Roman" w:hAnsi="Times New Roman" w:cs="Times New Roman"/>
-                <w:sz w:val="28"/>
-                <w:szCs w:val="28"/>
+                <w:sz w:val="26"/>
+                <w:szCs w:val="26"/>
               </w:rPr>
             </w:pPr>
             <w:r>
               <w:rPr>
                 <w:rFonts w:ascii="Times New Roman" w:eastAsia="Times New Roman" w:hAnsi="Times New Roman" w:cs="Times New Roman"/>
-                <w:sz w:val="28"/>
-                <w:szCs w:val="28"/>
-              </w:rPr>
-              <w:lastRenderedPageBreak/>
+                <w:sz w:val="26"/>
+                <w:szCs w:val="26"/>
+              </w:rPr>
               <w:t>Sản phẩm cuối cùng.</w:t>
             </w:r>
           </w:p>
@@ -9356,16 +9463,7 @@
                 <w:sz w:val="26"/>
                 <w:szCs w:val="26"/>
               </w:rPr>
-              <w:t xml:space="preserve">Android studio: mã </w:t>
-            </w:r>
-            <w:r>
-              <w:rPr>
-                <w:rFonts w:ascii="Times New Roman" w:eastAsia="Times New Roman" w:hAnsi="Times New Roman" w:cs="Times New Roman"/>
-                <w:sz w:val="26"/>
-                <w:szCs w:val="26"/>
-              </w:rPr>
-              <w:lastRenderedPageBreak/>
-              <w:t>nguồn mở, free</w:t>
+              <w:t>Android studio: mã nguồn mở, free</w:t>
             </w:r>
           </w:p>
           <w:p>
@@ -9407,7 +9505,6 @@
                 <w:sz w:val="26"/>
                 <w:szCs w:val="26"/>
               </w:rPr>
-              <w:lastRenderedPageBreak/>
               <w:t>0</w:t>
             </w:r>
           </w:p>
@@ -9440,7 +9537,6 @@
                 <w:sz w:val="26"/>
                 <w:szCs w:val="26"/>
               </w:rPr>
-              <w:lastRenderedPageBreak/>
               <w:t>Lương</w:t>
             </w:r>
           </w:p>
@@ -10429,16 +10525,7 @@
                 <w:sz w:val="26"/>
                 <w:szCs w:val="26"/>
               </w:rPr>
-              <w:t xml:space="preserve"> chạy đến giai đoạn lập trình. 1 developer trong đội bị ốm nặng, 2 </w:t>
-            </w:r>
-            <w:r>
-              <w:rPr>
-                <w:rFonts w:ascii="Times New Roman" w:eastAsia="Times New Roman" w:hAnsi="Times New Roman" w:cs="Times New Roman"/>
-                <w:sz w:val="26"/>
-                <w:szCs w:val="26"/>
-              </w:rPr>
-              <w:lastRenderedPageBreak/>
-              <w:t>developer trong đội vì tham gia nhiều môn học nên không thể dành toàn thời gian cho dự án.</w:t>
+              <w:t xml:space="preserve"> chạy đến giai đoạn lập trình. 1 developer trong đội bị ốm nặng, 2 developer trong đội vì tham gia nhiều môn học nên không thể dành toàn thời gian cho dự án.</w:t>
             </w:r>
           </w:p>
         </w:tc>
@@ -10471,7 +10558,6 @@
                 <w:sz w:val="26"/>
                 <w:szCs w:val="26"/>
               </w:rPr>
-              <w:lastRenderedPageBreak/>
               <w:t>3</w:t>
             </w:r>
           </w:p>
@@ -10778,6 +10864,7 @@
                 <w:sz w:val="26"/>
                 <w:szCs w:val="26"/>
               </w:rPr>
+              <w:lastRenderedPageBreak/>
               <w:t>7</w:t>
             </w:r>
           </w:p>
@@ -11715,7 +11802,6 @@
           <w:sz w:val="28"/>
           <w:szCs w:val="28"/>
         </w:rPr>
-        <w:lastRenderedPageBreak/>
         <w:t>Trưởng dự án</w:t>
       </w:r>
       <w:bookmarkEnd w:id="46"/>
@@ -12111,7 +12197,16 @@
                 <w:sz w:val="26"/>
                 <w:szCs w:val="26"/>
               </w:rPr>
-              <w:t>Đinh Lê Mạnh Duy</w:t>
+              <w:t xml:space="preserve">Đinh Lê </w:t>
+            </w:r>
+            <w:r>
+              <w:rPr>
+                <w:rFonts w:ascii="Times New Roman" w:hAnsi="Times New Roman" w:cs="Times New Roman"/>
+                <w:sz w:val="26"/>
+                <w:szCs w:val="26"/>
+              </w:rPr>
+              <w:lastRenderedPageBreak/>
+              <w:t>Mạnh Duy</w:t>
             </w:r>
           </w:p>
         </w:tc>
@@ -12134,7 +12229,17 @@
                 <w:sz w:val="26"/>
                 <w:szCs w:val="26"/>
               </w:rPr>
-              <w:t>1212050@student.hcmus.edu.vn</w:t>
+              <w:lastRenderedPageBreak/>
+              <w:t>1212050</w:t>
+            </w:r>
+            <w:r>
+              <w:rPr>
+                <w:rFonts w:ascii="Times New Roman" w:hAnsi="Times New Roman" w:cs="Times New Roman"/>
+                <w:sz w:val="26"/>
+                <w:szCs w:val="26"/>
+              </w:rPr>
+              <w:lastRenderedPageBreak/>
+              <w:t>@student.hcmus.edu.vn</w:t>
             </w:r>
           </w:p>
         </w:tc>
@@ -12157,7 +12262,17 @@
                 <w:sz w:val="26"/>
                 <w:szCs w:val="26"/>
               </w:rPr>
-              <w:t>developer, secretary</w:t>
+              <w:lastRenderedPageBreak/>
+              <w:t xml:space="preserve">developer, </w:t>
+            </w:r>
+            <w:r>
+              <w:rPr>
+                <w:rFonts w:ascii="Times New Roman" w:hAnsi="Times New Roman" w:cs="Times New Roman"/>
+                <w:sz w:val="26"/>
+                <w:szCs w:val="26"/>
+              </w:rPr>
+              <w:lastRenderedPageBreak/>
+              <w:t>secretary</w:t>
             </w:r>
           </w:p>
         </w:tc>
@@ -12180,7 +12295,17 @@
                 <w:sz w:val="26"/>
                 <w:szCs w:val="26"/>
               </w:rPr>
-              <w:t>- Kỹ năng giao tiếp, kỹ năng làm việc nhóm, kỹ năng lãnh đạo, lập trình mobile, web, c#, web api cơ bản</w:t>
+              <w:lastRenderedPageBreak/>
+              <w:t xml:space="preserve">- Kỹ năng giao tiếp, kỹ năng làm việc </w:t>
+            </w:r>
+            <w:r>
+              <w:rPr>
+                <w:rFonts w:ascii="Times New Roman" w:hAnsi="Times New Roman" w:cs="Times New Roman"/>
+                <w:sz w:val="26"/>
+                <w:szCs w:val="26"/>
+              </w:rPr>
+              <w:lastRenderedPageBreak/>
+              <w:t>nhóm, kỹ năng lãnh đạo, lập trình mobile, web, c#, web api cơ bản</w:t>
             </w:r>
           </w:p>
         </w:tc>
@@ -12206,6 +12331,7 @@
                 <w:sz w:val="26"/>
                 <w:szCs w:val="26"/>
               </w:rPr>
+              <w:lastRenderedPageBreak/>
               <w:t>1212209</w:t>
             </w:r>
           </w:p>
@@ -13819,6 +13945,7 @@
           <w:rFonts w:ascii="Times New Roman" w:hAnsi="Times New Roman" w:cs="Times New Roman"/>
           <w:noProof/>
         </w:rPr>
+        <w:lastRenderedPageBreak/>
         <w:drawing>
           <wp:inline distT="114300" distB="114300" distL="114300" distR="114300" wp14:anchorId="6412803B" wp14:editId="34CE52C4">
             <wp:extent cx="5731200" cy="4851400"/>
@@ -18945,7 +19072,7 @@
 </file>
 
 <file path=customXml/itemProps1.xml><?xml version="1.0" encoding="utf-8"?>
-<ds:datastoreItem xmlns:ds="http://schemas.openxmlformats.org/officeDocument/2006/customXml" ds:itemID="{F03D866A-C7A2-47E7-9BAB-3434570DC884}">
+<ds:datastoreItem xmlns:ds="http://schemas.openxmlformats.org/officeDocument/2006/customXml" ds:itemID="{A79CBC12-DBDF-4C44-BB65-241E07EBE2C1}">
   <ds:schemaRefs>
     <ds:schemaRef ds:uri="http://schemas.openxmlformats.org/officeDocument/2006/bibliography"/>
   </ds:schemaRefs>

</xml_diff>